<commit_message>
Commit feito antes da instalação do devexpress.
</commit_message>
<xml_diff>
--- a/Cartorio11RI/App_Data/Arquivos/Reg_Imoveis/Base/ri_modelo_base.docx
+++ b/Cartorio11RI/App_Data/Arquivos/Reg_Imoveis/Base/ri_modelo_base.docx
@@ -2,12 +2,12 @@
 <file path=word/document.xml><?xml version="1.0" encoding="utf-8"?>
 <w:document xmlns:wpc="http://schemas.microsoft.com/office/word/2010/wordprocessingCanvas" xmlns:cx="http://schemas.microsoft.com/office/drawing/2014/chartex" xmlns:cx1="http://schemas.microsoft.com/office/drawing/2015/9/8/chartex" xmlns:cx2="http://schemas.microsoft.com/office/drawing/2015/10/21/chartex" xmlns:cx3="http://schemas.microsoft.com/office/drawing/2016/5/9/chartex" xmlns:cx4="http://schemas.microsoft.com/office/drawing/2016/5/10/chartex" xmlns:cx5="http://schemas.microsoft.com/office/drawing/2016/5/11/chartex" xmlns:cx6="http://schemas.microsoft.com/office/drawing/2016/5/12/chartex" xmlns:cx7="http://schemas.microsoft.com/office/drawing/2016/5/13/chartex" xmlns:cx8="http://schemas.microsoft.com/office/drawing/2016/5/14/chartex" xmlns:mc="http://schemas.openxmlformats.org/markup-compatibility/2006" xmlns:aink="http://schemas.microsoft.com/office/drawing/2016/ink" xmlns:am3d="http://schemas.microsoft.com/office/drawing/2017/model3d" xmlns:o="urn:schemas-microsoft-com:office:office" xmlns:r="http://schemas.openxmlformats.org/officeDocument/2006/relationships" xmlns:m="http://schemas.openxmlformats.org/officeDocument/2006/math" xmlns:v="urn:schemas-microsoft-com:vml" xmlns:wp14="http://schemas.microsoft.com/office/word/2010/wordprocessingDrawing" xmlns:wp="http://schemas.openxmlformats.org/drawingml/2006/wordprocessingDrawing" xmlns:w10="urn:schemas-microsoft-com:office:word" xmlns:w="http://schemas.openxmlformats.org/wordprocessingml/2006/main" xmlns:w14="http://schemas.microsoft.com/office/word/2010/wordml" xmlns:w15="http://schemas.microsoft.com/office/word/2012/wordml" xmlns:w16cid="http://schemas.microsoft.com/office/word/2016/wordml/cid" xmlns:w16se="http://schemas.microsoft.com/office/word/2015/wordml/symex" xmlns:wpg="http://schemas.microsoft.com/office/word/2010/wordprocessingGroup" xmlns:wpi="http://schemas.microsoft.com/office/word/2010/wordprocessingInk" xmlns:wne="http://schemas.microsoft.com/office/word/2006/wordml" xmlns:wps="http://schemas.microsoft.com/office/word/2010/wordprocessingShape" mc:Ignorable="w14 w15 w16se w16cid wp14">
   <w:body>
+    <w:p/>
     <w:p>
       <w:bookmarkStart w:id="0" w:name="_GoBack"/>
       <w:bookmarkEnd w:id="0"/>
     </w:p>
     <w:sectPr>
-      <w:headerReference w:type="default" r:id="rId6"/>
       <w:pgSz w:w="11906" w:h="16838"/>
       <w:pgMar w:top="1417" w:right="1701" w:bottom="1417" w:left="1701" w:header="708" w:footer="708" w:gutter="0"/>
       <w:cols w:space="708"/>
@@ -15,69 +15,6 @@
     </w:sectPr>
   </w:body>
 </w:document>
-</file>
-
-<file path=word/endnotes.xml><?xml version="1.0" encoding="utf-8"?>
-<w:endnotes xmlns:wpc="http://schemas.microsoft.com/office/word/2010/wordprocessingCanvas" xmlns:cx="http://schemas.microsoft.com/office/drawing/2014/chartex" xmlns:cx1="http://schemas.microsoft.com/office/drawing/2015/9/8/chartex" xmlns:cx2="http://schemas.microsoft.com/office/drawing/2015/10/21/chartex" xmlns:cx3="http://schemas.microsoft.com/office/drawing/2016/5/9/chartex" xmlns:cx4="http://schemas.microsoft.com/office/drawing/2016/5/10/chartex" xmlns:cx5="http://schemas.microsoft.com/office/drawing/2016/5/11/chartex" xmlns:cx6="http://schemas.microsoft.com/office/drawing/2016/5/12/chartex" xmlns:cx7="http://schemas.microsoft.com/office/drawing/2016/5/13/chartex" xmlns:cx8="http://schemas.microsoft.com/office/drawing/2016/5/14/chartex" xmlns:mc="http://schemas.openxmlformats.org/markup-compatibility/2006" xmlns:aink="http://schemas.microsoft.com/office/drawing/2016/ink" xmlns:am3d="http://schemas.microsoft.com/office/drawing/2017/model3d" xmlns:o="urn:schemas-microsoft-com:office:office" xmlns:r="http://schemas.openxmlformats.org/officeDocument/2006/relationships" xmlns:m="http://schemas.openxmlformats.org/officeDocument/2006/math" xmlns:v="urn:schemas-microsoft-com:vml" xmlns:wp14="http://schemas.microsoft.com/office/word/2010/wordprocessingDrawing" xmlns:wp="http://schemas.openxmlformats.org/drawingml/2006/wordprocessingDrawing" xmlns:w10="urn:schemas-microsoft-com:office:word" xmlns:w="http://schemas.openxmlformats.org/wordprocessingml/2006/main" xmlns:w14="http://schemas.microsoft.com/office/word/2010/wordml" xmlns:w15="http://schemas.microsoft.com/office/word/2012/wordml" xmlns:w16cid="http://schemas.microsoft.com/office/word/2016/wordml/cid" xmlns:w16se="http://schemas.microsoft.com/office/word/2015/wordml/symex" xmlns:wpg="http://schemas.microsoft.com/office/word/2010/wordprocessingGroup" xmlns:wpi="http://schemas.microsoft.com/office/word/2010/wordprocessingInk" xmlns:wne="http://schemas.microsoft.com/office/word/2006/wordml" xmlns:wps="http://schemas.microsoft.com/office/word/2010/wordprocessingShape" mc:Ignorable="w14 w15 w16se w16cid wp14">
-  <w:endnote w:type="separator" w:id="-1">
-    <w:p>
-      <w:pPr>
-        <w:spacing w:after="0" w:line="240" w:lineRule="auto"/>
-      </w:pPr>
-      <w:r>
-        <w:separator/>
-      </w:r>
-    </w:p>
-  </w:endnote>
-  <w:endnote w:type="continuationSeparator" w:id="0">
-    <w:p>
-      <w:pPr>
-        <w:spacing w:after="0" w:line="240" w:lineRule="auto"/>
-      </w:pPr>
-      <w:r>
-        <w:continuationSeparator/>
-      </w:r>
-    </w:p>
-  </w:endnote>
-</w:endnotes>
-</file>
-
-<file path=word/footnotes.xml><?xml version="1.0" encoding="utf-8"?>
-<w:footnotes xmlns:wpc="http://schemas.microsoft.com/office/word/2010/wordprocessingCanvas" xmlns:cx="http://schemas.microsoft.com/office/drawing/2014/chartex" xmlns:cx1="http://schemas.microsoft.com/office/drawing/2015/9/8/chartex" xmlns:cx2="http://schemas.microsoft.com/office/drawing/2015/10/21/chartex" xmlns:cx3="http://schemas.microsoft.com/office/drawing/2016/5/9/chartex" xmlns:cx4="http://schemas.microsoft.com/office/drawing/2016/5/10/chartex" xmlns:cx5="http://schemas.microsoft.com/office/drawing/2016/5/11/chartex" xmlns:cx6="http://schemas.microsoft.com/office/drawing/2016/5/12/chartex" xmlns:cx7="http://schemas.microsoft.com/office/drawing/2016/5/13/chartex" xmlns:cx8="http://schemas.microsoft.com/office/drawing/2016/5/14/chartex" xmlns:mc="http://schemas.openxmlformats.org/markup-compatibility/2006" xmlns:aink="http://schemas.microsoft.com/office/drawing/2016/ink" xmlns:am3d="http://schemas.microsoft.com/office/drawing/2017/model3d" xmlns:o="urn:schemas-microsoft-com:office:office" xmlns:r="http://schemas.openxmlformats.org/officeDocument/2006/relationships" xmlns:m="http://schemas.openxmlformats.org/officeDocument/2006/math" xmlns:v="urn:schemas-microsoft-com:vml" xmlns:wp14="http://schemas.microsoft.com/office/word/2010/wordprocessingDrawing" xmlns:wp="http://schemas.openxmlformats.org/drawingml/2006/wordprocessingDrawing" xmlns:w10="urn:schemas-microsoft-com:office:word" xmlns:w="http://schemas.openxmlformats.org/wordprocessingml/2006/main" xmlns:w14="http://schemas.microsoft.com/office/word/2010/wordml" xmlns:w15="http://schemas.microsoft.com/office/word/2012/wordml" xmlns:w16cid="http://schemas.microsoft.com/office/word/2016/wordml/cid" xmlns:w16se="http://schemas.microsoft.com/office/word/2015/wordml/symex" xmlns:wpg="http://schemas.microsoft.com/office/word/2010/wordprocessingGroup" xmlns:wpi="http://schemas.microsoft.com/office/word/2010/wordprocessingInk" xmlns:wne="http://schemas.microsoft.com/office/word/2006/wordml" xmlns:wps="http://schemas.microsoft.com/office/word/2010/wordprocessingShape" mc:Ignorable="w14 w15 w16se w16cid wp14">
-  <w:footnote w:type="separator" w:id="-1">
-    <w:p>
-      <w:pPr>
-        <w:spacing w:after="0" w:line="240" w:lineRule="auto"/>
-      </w:pPr>
-      <w:r>
-        <w:separator/>
-      </w:r>
-    </w:p>
-  </w:footnote>
-  <w:footnote w:type="continuationSeparator" w:id="0">
-    <w:p>
-      <w:pPr>
-        <w:spacing w:after="0" w:line="240" w:lineRule="auto"/>
-      </w:pPr>
-      <w:r>
-        <w:continuationSeparator/>
-      </w:r>
-    </w:p>
-  </w:footnote>
-</w:footnotes>
-</file>
-
-<file path=word/header1.xml><?xml version="1.0" encoding="utf-8"?>
-<w:hdr xmlns:wpc="http://schemas.microsoft.com/office/word/2010/wordprocessingCanvas" xmlns:cx="http://schemas.microsoft.com/office/drawing/2014/chartex" xmlns:cx1="http://schemas.microsoft.com/office/drawing/2015/9/8/chartex" xmlns:cx2="http://schemas.microsoft.com/office/drawing/2015/10/21/chartex" xmlns:cx3="http://schemas.microsoft.com/office/drawing/2016/5/9/chartex" xmlns:cx4="http://schemas.microsoft.com/office/drawing/2016/5/10/chartex" xmlns:cx5="http://schemas.microsoft.com/office/drawing/2016/5/11/chartex" xmlns:cx6="http://schemas.microsoft.com/office/drawing/2016/5/12/chartex" xmlns:cx7="http://schemas.microsoft.com/office/drawing/2016/5/13/chartex" xmlns:cx8="http://schemas.microsoft.com/office/drawing/2016/5/14/chartex" xmlns:mc="http://schemas.openxmlformats.org/markup-compatibility/2006" xmlns:aink="http://schemas.microsoft.com/office/drawing/2016/ink" xmlns:am3d="http://schemas.microsoft.com/office/drawing/2017/model3d" xmlns:o="urn:schemas-microsoft-com:office:office" xmlns:r="http://schemas.openxmlformats.org/officeDocument/2006/relationships" xmlns:m="http://schemas.openxmlformats.org/officeDocument/2006/math" xmlns:v="urn:schemas-microsoft-com:vml" xmlns:wp14="http://schemas.microsoft.com/office/word/2010/wordprocessingDrawing" xmlns:wp="http://schemas.openxmlformats.org/drawingml/2006/wordprocessingDrawing" xmlns:w10="urn:schemas-microsoft-com:office:word" xmlns:w="http://schemas.openxmlformats.org/wordprocessingml/2006/main" xmlns:w14="http://schemas.microsoft.com/office/word/2010/wordml" xmlns:w15="http://schemas.microsoft.com/office/word/2012/wordml" xmlns:w16cid="http://schemas.microsoft.com/office/word/2016/wordml/cid" xmlns:w16se="http://schemas.microsoft.com/office/word/2015/wordml/symex" xmlns:wpg="http://schemas.microsoft.com/office/word/2010/wordprocessingGroup" xmlns:wpi="http://schemas.microsoft.com/office/word/2010/wordprocessingInk" xmlns:wne="http://schemas.microsoft.com/office/word/2006/wordml" xmlns:wps="http://schemas.microsoft.com/office/word/2010/wordprocessingShape" mc:Ignorable="w14 w15 w16se w16cid wp14">
-  <w:p>
-    <w:pPr>
-      <w:pStyle w:val="Cabealho"/>
-    </w:pPr>
-    <w:r>
-      <w:t>Teste Ronaldo</w:t>
-    </w:r>
-  </w:p>
-</w:hdr>
 </file>
 
 <file path=word/styles.xml><?xml version="1.0" encoding="utf-8"?>
@@ -97,7 +34,7 @@
       </w:pPr>
     </w:pPrDefault>
   </w:docDefaults>
-  <w:latentStyles w:defLockedState="0" w:defUIPriority="99" w:defSemiHidden="0" w:defUnhideWhenUsed="0" w:defQFormat="0" w:count="377">
+  <w:latentStyles w:defLockedState="0" w:defUIPriority="99" w:defSemiHidden="0" w:defUnhideWhenUsed="0" w:defQFormat="0" w:count="376">
     <w:lsdException w:name="Normal" w:uiPriority="0" w:qFormat="1"/>
     <w:lsdException w:name="heading 1" w:uiPriority="9" w:qFormat="1"/>
     <w:lsdException w:name="heading 2" w:semiHidden="1" w:uiPriority="9" w:unhideWhenUsed="1" w:qFormat="1"/>
@@ -248,7 +185,7 @@
     <w:lsdException w:name="Table Subtle 1" w:semiHidden="1" w:unhideWhenUsed="1"/>
     <w:lsdException w:name="Table Subtle 2" w:semiHidden="1" w:unhideWhenUsed="1"/>
     <w:lsdException w:name="Table Web 1" w:semiHidden="1" w:unhideWhenUsed="1"/>
-    <w:lsdException w:name="Table Web 3" w:semiHidden="1" w:unhideWhenUsed="1"/>
+    <w:lsdException w:name="Table Web 2" w:semiHidden="1" w:unhideWhenUsed="1"/>
     <w:lsdException w:name="Balloon Text" w:semiHidden="1" w:unhideWhenUsed="1"/>
     <w:lsdException w:name="Table Grid" w:uiPriority="39"/>
     <w:lsdException w:name="Placeholder Text" w:semiHidden="1"/>
@@ -471,7 +408,6 @@
     <w:lsdException w:name="Hashtag" w:semiHidden="1" w:unhideWhenUsed="1"/>
     <w:lsdException w:name="Unresolved Mention" w:semiHidden="1" w:unhideWhenUsed="1"/>
     <w:lsdException w:name="Smart Link" w:semiHidden="1" w:unhideWhenUsed="1"/>
-    <w:lsdException w:name="Smart Link Error" w:semiHidden="1" w:unhideWhenUsed="1"/>
   </w:latentStyles>
   <w:style w:type="paragraph" w:default="1" w:styleId="Normal">
     <w:name w:val="Normal"/>
@@ -503,50 +439,6 @@
     <w:uiPriority w:val="99"/>
     <w:semiHidden/>
     <w:unhideWhenUsed/>
-  </w:style>
-  <w:style w:type="paragraph" w:styleId="Cabealho">
-    <w:name w:val="header"/>
-    <w:basedOn w:val="Normal"/>
-    <w:link w:val="CabealhoChar"/>
-    <w:uiPriority w:val="99"/>
-    <w:unhideWhenUsed/>
-    <w:rsid w:val="003E3305"/>
-    <w:pPr>
-      <w:tabs>
-        <w:tab w:val="center" w:pos="4252"/>
-        <w:tab w:val="right" w:pos="8504"/>
-      </w:tabs>
-      <w:spacing w:after="0" w:line="240" w:lineRule="auto"/>
-    </w:pPr>
-  </w:style>
-  <w:style w:type="character" w:customStyle="1" w:styleId="CabealhoChar">
-    <w:name w:val="Cabeçalho Char"/>
-    <w:basedOn w:val="Fontepargpadro"/>
-    <w:link w:val="Cabealho"/>
-    <w:uiPriority w:val="99"/>
-    <w:rsid w:val="003E3305"/>
-  </w:style>
-  <w:style w:type="paragraph" w:styleId="Rodap">
-    <w:name w:val="footer"/>
-    <w:basedOn w:val="Normal"/>
-    <w:link w:val="RodapChar"/>
-    <w:uiPriority w:val="99"/>
-    <w:unhideWhenUsed/>
-    <w:rsid w:val="003E3305"/>
-    <w:pPr>
-      <w:tabs>
-        <w:tab w:val="center" w:pos="4252"/>
-        <w:tab w:val="right" w:pos="8504"/>
-      </w:tabs>
-      <w:spacing w:after="0" w:line="240" w:lineRule="auto"/>
-    </w:pPr>
-  </w:style>
-  <w:style w:type="character" w:customStyle="1" w:styleId="RodapChar">
-    <w:name w:val="Rodapé Char"/>
-    <w:basedOn w:val="Fontepargpadro"/>
-    <w:link w:val="Rodap"/>
-    <w:uiPriority w:val="99"/>
-    <w:rsid w:val="003E3305"/>
   </w:style>
 </w:styles>
 </file>

</xml_diff>